<commit_message>
Update US references and moodboard
</commit_message>
<xml_diff>
--- a/Research/References/References for American (USS) Submarines.docx
+++ b/Research/References/References for American (USS) Submarines.docx
@@ -14,7 +14,6 @@
         <w:t xml:space="preserve"> Submarines</w:t>
       </w:r>
     </w:p>
-    <w:p/>
     <w:p>
       <w:pPr>
         <w:rPr>
@@ -181,6 +180,159 @@
           <w:color w:val="000000"/>
           <w:szCs w:val="27"/>
         </w:rPr>
+        <w:t>Maniac, M. (2009). </w:t>
+      </w:r>
+      <w:r>
+        <w:rPr>
+          <w:i/>
+          <w:iCs/>
+          <w:color w:val="000000"/>
+          <w:szCs w:val="27"/>
+        </w:rPr>
+        <w:t xml:space="preserve">Typhoon Class Russian Nuclear Powered Submarine 1:350 - </w:t>
+      </w:r>
+      <w:proofErr w:type="spellStart"/>
+      <w:r>
+        <w:rPr>
+          <w:i/>
+          <w:iCs/>
+          <w:color w:val="000000"/>
+          <w:szCs w:val="27"/>
+        </w:rPr>
+        <w:t>FineScale</w:t>
+      </w:r>
+      <w:proofErr w:type="spellEnd"/>
+      <w:r>
+        <w:rPr>
+          <w:i/>
+          <w:iCs/>
+          <w:color w:val="000000"/>
+          <w:szCs w:val="27"/>
+        </w:rPr>
+        <w:t xml:space="preserve"> </w:t>
+      </w:r>
+      <w:proofErr w:type="spellStart"/>
+      <w:r>
+        <w:rPr>
+          <w:i/>
+          <w:iCs/>
+          <w:color w:val="000000"/>
+          <w:szCs w:val="27"/>
+        </w:rPr>
+        <w:t>Modeler</w:t>
+      </w:r>
+      <w:proofErr w:type="spellEnd"/>
+      <w:r>
+        <w:rPr>
+          <w:i/>
+          <w:iCs/>
+          <w:color w:val="000000"/>
+          <w:szCs w:val="27"/>
+        </w:rPr>
+        <w:t xml:space="preserve"> - Essential magazine for scale model builders, model kit reviews, how-to scale </w:t>
+      </w:r>
+      <w:proofErr w:type="spellStart"/>
+      <w:r>
+        <w:rPr>
+          <w:i/>
+          <w:iCs/>
+          <w:color w:val="000000"/>
+          <w:szCs w:val="27"/>
+        </w:rPr>
+        <w:t>modeling</w:t>
+      </w:r>
+      <w:proofErr w:type="spellEnd"/>
+      <w:r>
+        <w:rPr>
+          <w:i/>
+          <w:iCs/>
+          <w:color w:val="000000"/>
+          <w:szCs w:val="27"/>
+        </w:rPr>
+        <w:t xml:space="preserve">, and scale </w:t>
+      </w:r>
+      <w:proofErr w:type="spellStart"/>
+      <w:r>
+        <w:rPr>
+          <w:i/>
+          <w:iCs/>
+          <w:color w:val="000000"/>
+          <w:szCs w:val="27"/>
+        </w:rPr>
+        <w:t>modeling</w:t>
+      </w:r>
+      <w:proofErr w:type="spellEnd"/>
+      <w:r>
+        <w:rPr>
+          <w:i/>
+          <w:iCs/>
+          <w:color w:val="000000"/>
+          <w:szCs w:val="27"/>
+        </w:rPr>
+        <w:t xml:space="preserve"> products</w:t>
+      </w:r>
+      <w:r>
+        <w:rPr>
+          <w:color w:val="000000"/>
+          <w:szCs w:val="27"/>
+        </w:rPr>
+        <w:t>. [</w:t>
+      </w:r>
+      <w:proofErr w:type="gramStart"/>
+      <w:r>
+        <w:rPr>
+          <w:color w:val="000000"/>
+          <w:szCs w:val="27"/>
+        </w:rPr>
+        <w:t>online</w:t>
+      </w:r>
+      <w:proofErr w:type="gramEnd"/>
+      <w:r>
+        <w:rPr>
+          <w:color w:val="000000"/>
+          <w:szCs w:val="27"/>
+        </w:rPr>
+        <w:t xml:space="preserve">] Cs.finescale.com. Available at: </w:t>
+      </w:r>
+      <w:hyperlink r:id="rId5" w:history="1">
+        <w:r>
+          <w:rPr>
+            <w:rStyle w:val="Hyperlink"/>
+            <w:szCs w:val="27"/>
+          </w:rPr>
+          <w:t>http://cs.finescale.com/fsm/modeling_subjects/f/7/t/95778.aspx</w:t>
+        </w:r>
+      </w:hyperlink>
+      <w:r>
+        <w:rPr>
+          <w:color w:val="000000"/>
+          <w:szCs w:val="27"/>
+        </w:rPr>
+        <w:t xml:space="preserve"> </w:t>
+      </w:r>
+      <w:r>
+        <w:rPr>
+          <w:color w:val="000000"/>
+          <w:szCs w:val="27"/>
+        </w:rPr>
+        <w:t>[Accessed 20 Apr. 2018].</w:t>
+      </w:r>
+    </w:p>
+    <w:p>
+      <w:pPr>
+        <w:pStyle w:val="NormalWeb"/>
+        <w:spacing w:before="0" w:beforeAutospacing="0" w:after="180" w:afterAutospacing="0"/>
+        <w:ind w:left="450" w:hanging="450"/>
+        <w:rPr>
+          <w:color w:val="000000"/>
+          <w:szCs w:val="27"/>
+        </w:rPr>
+      </w:pPr>
+      <w:r>
+        <w:rPr>
+          <w:color w:val="000000"/>
+          <w:szCs w:val="27"/>
+        </w:rPr>
         <w:t>Roberts, I. (2010). </w:t>
       </w:r>
       <w:proofErr w:type="spellStart"/>
@@ -257,7 +409,7 @@
         </w:rPr>
         <w:t xml:space="preserve">] Shipbucket.com. Available at: </w:t>
       </w:r>
-      <w:hyperlink r:id="rId5" w:history="1">
+      <w:hyperlink r:id="rId6" w:history="1">
         <w:r>
           <w:rPr>
             <w:rStyle w:val="Hyperlink"/>
@@ -346,7 +498,7 @@
         </w:rPr>
         <w:t xml:space="preserve">. Available at: </w:t>
       </w:r>
-      <w:hyperlink r:id="rId6" w:history="1">
+      <w:hyperlink r:id="rId7" w:history="1">
         <w:r>
           <w:rPr>
             <w:rStyle w:val="Hyperlink"/>
@@ -362,19 +514,184 @@
         </w:rPr>
         <w:t xml:space="preserve"> </w:t>
       </w:r>
+      <w:r>
+        <w:rPr>
+          <w:color w:val="000000"/>
+          <w:szCs w:val="27"/>
+        </w:rPr>
+        <w:t>[Accessed 19 Apr. 2018].</w:t>
+      </w:r>
+    </w:p>
+    <w:p>
+      <w:pPr>
+        <w:pStyle w:val="NormalWeb"/>
+        <w:spacing w:before="0" w:beforeAutospacing="0" w:after="180" w:afterAutospacing="0"/>
+        <w:ind w:left="450" w:hanging="450"/>
+        <w:rPr>
+          <w:color w:val="000000"/>
+          <w:szCs w:val="27"/>
+        </w:rPr>
+      </w:pPr>
+      <w:r>
+        <w:rPr>
+          <w:color w:val="000000"/>
+          <w:szCs w:val="27"/>
+        </w:rPr>
+        <w:t>Sutton, H. (2016). </w:t>
+      </w:r>
+      <w:r>
+        <w:rPr>
+          <w:i/>
+          <w:iCs/>
+          <w:color w:val="000000"/>
+          <w:szCs w:val="27"/>
+        </w:rPr>
+        <w:t>H I Sutton - Covert Shores</w:t>
+      </w:r>
+      <w:r>
+        <w:rPr>
+          <w:color w:val="000000"/>
+          <w:szCs w:val="27"/>
+        </w:rPr>
+        <w:t>. [</w:t>
+      </w:r>
+      <w:proofErr w:type="gramStart"/>
+      <w:r>
+        <w:rPr>
+          <w:color w:val="000000"/>
+          <w:szCs w:val="27"/>
+        </w:rPr>
+        <w:t>online</w:t>
+      </w:r>
+      <w:proofErr w:type="gramEnd"/>
+      <w:r>
+        <w:rPr>
+          <w:color w:val="000000"/>
+          <w:szCs w:val="27"/>
+        </w:rPr>
+        <w:t xml:space="preserve">] Hisutton.com. Available at: </w:t>
+      </w:r>
+      <w:hyperlink r:id="rId8" w:history="1">
+        <w:r>
+          <w:rPr>
+            <w:rStyle w:val="Hyperlink"/>
+            <w:szCs w:val="27"/>
+          </w:rPr>
+          <w:t>http://www.hisutton.com/The%20REAL%20Red%20October%20-%20Typhoon%20SSBN.html</w:t>
+        </w:r>
+      </w:hyperlink>
+      <w:r>
+        <w:rPr>
+          <w:color w:val="000000"/>
+          <w:szCs w:val="27"/>
+        </w:rPr>
+        <w:t xml:space="preserve"> </w:t>
+      </w:r>
+      <w:r>
+        <w:rPr>
+          <w:color w:val="000000"/>
+          <w:szCs w:val="27"/>
+        </w:rPr>
+        <w:t xml:space="preserve"> [Accessed 20 Apr. 2018].</w:t>
+      </w:r>
+    </w:p>
+    <w:p>
+      <w:pPr>
+        <w:pStyle w:val="NormalWeb"/>
+        <w:spacing w:before="0" w:beforeAutospacing="0" w:after="180" w:afterAutospacing="0"/>
+        <w:ind w:left="450" w:hanging="450"/>
+        <w:rPr>
+          <w:color w:val="000000"/>
+          <w:szCs w:val="27"/>
+        </w:rPr>
+      </w:pPr>
+      <w:proofErr w:type="spellStart"/>
+      <w:r>
+        <w:rPr>
+          <w:color w:val="000000"/>
+          <w:szCs w:val="27"/>
+        </w:rPr>
+        <w:t>Witman</w:t>
+      </w:r>
+      <w:proofErr w:type="spellEnd"/>
+      <w:r>
+        <w:rPr>
+          <w:color w:val="000000"/>
+          <w:szCs w:val="27"/>
+        </w:rPr>
+        <w:t>, C. (2017). </w:t>
+      </w:r>
+      <w:r>
+        <w:rPr>
+          <w:i/>
+          <w:iCs/>
+          <w:color w:val="000000"/>
+          <w:szCs w:val="27"/>
+        </w:rPr>
+        <w:t xml:space="preserve">Does any other country have numerous submarines with SLBMs around the globe like the US? - </w:t>
+      </w:r>
+      <w:proofErr w:type="spellStart"/>
+      <w:r>
+        <w:rPr>
+          <w:i/>
+          <w:iCs/>
+          <w:color w:val="000000"/>
+          <w:szCs w:val="27"/>
+        </w:rPr>
+        <w:t>Quora</w:t>
+      </w:r>
+      <w:proofErr w:type="spellEnd"/>
+      <w:r>
+        <w:rPr>
+          <w:color w:val="000000"/>
+          <w:szCs w:val="27"/>
+        </w:rPr>
+        <w:t>. [</w:t>
+      </w:r>
+      <w:proofErr w:type="gramStart"/>
+      <w:r>
+        <w:rPr>
+          <w:color w:val="000000"/>
+          <w:szCs w:val="27"/>
+        </w:rPr>
+        <w:t>online</w:t>
+      </w:r>
+      <w:proofErr w:type="gramEnd"/>
+      <w:r>
+        <w:rPr>
+          <w:color w:val="000000"/>
+          <w:szCs w:val="27"/>
+        </w:rPr>
+        <w:t xml:space="preserve">] www.quora.com. Available at: </w:t>
+      </w:r>
+      <w:hyperlink r:id="rId9" w:history="1">
+        <w:r>
+          <w:rPr>
+            <w:rStyle w:val="Hyperlink"/>
+            <w:szCs w:val="27"/>
+          </w:rPr>
+          <w:t>https://www.quora.com/Does-any-other-country-have-numerous-submarines-with-SLBMs-around-the-globe-like-the-US</w:t>
+        </w:r>
+      </w:hyperlink>
+      <w:r>
+        <w:rPr>
+          <w:color w:val="000000"/>
+          <w:szCs w:val="27"/>
+        </w:rPr>
+        <w:t xml:space="preserve"> </w:t>
+      </w:r>
+      <w:r>
+        <w:rPr>
+          <w:color w:val="000000"/>
+          <w:szCs w:val="27"/>
+        </w:rPr>
+        <w:t>[Accessed 20 Apr. 2018].</w:t>
+      </w:r>
+    </w:p>
+    <w:p>
       <w:bookmarkStart w:id="0" w:name="_GoBack"/>
       <w:bookmarkEnd w:id="0"/>
-      <w:r>
-        <w:rPr>
-          <w:color w:val="000000"/>
-          <w:szCs w:val="27"/>
-        </w:rPr>
-        <w:t>[Accessed 19 Apr. 2018].</w:t>
-      </w:r>
     </w:p>
-    <w:p/>
-    <w:p/>
-    <w:p/>
     <w:sectPr>
       <w:pgSz w:w="11906" w:h="16838"/>
       <w:pgMar w:top="1440" w:right="1440" w:bottom="1440" w:left="1440" w:header="708" w:footer="708" w:gutter="0"/>

</xml_diff>